<commit_message>
Parte 5 do relatório
</commit_message>
<xml_diff>
--- a/lab2/relatorio/5.docx
+++ b/lab2/relatorio/5.docx
@@ -17,23 +17,7 @@
           <w:b/>
           <w:sz w:val="28"/>
         </w:rPr>
-        <w:t xml:space="preserve">5 – </w:t>
-      </w:r>
-      <w:proofErr w:type="spellStart"/>
-      <w:r>
-        <w:rPr>
-          <w:b/>
-          <w:sz w:val="28"/>
-        </w:rPr>
-        <w:t>Pipelining</w:t>
-      </w:r>
-      <w:proofErr w:type="spellEnd"/>
-      <w:r>
-        <w:rPr>
-          <w:b/>
-          <w:sz w:val="28"/>
-        </w:rPr>
-        <w:t xml:space="preserve"> com uma </w:t>
+        <w:t xml:space="preserve">5 – Pipelining com uma </w:t>
       </w:r>
       <w:r>
         <w:rPr>
@@ -52,15 +36,7 @@
         <w:ind w:firstLine="284"/>
       </w:pPr>
       <w:r>
-        <w:t xml:space="preserve">A limitação da memória a 2 leituras por período de relógio leva a que o número de ciclos mínimo para completar 100 matrizes seja 450 (100 matrizes com 9 dados cada obrigam a 900 leituras da memória). Pela natureza do problema será necessário alguns ciclos extra para além dos 450 para terminar as contas da última matriz depois de todas as leituras estarem </w:t>
-      </w:r>
-      <w:proofErr w:type="spellStart"/>
-      <w:r>
-        <w:t>efectuadas</w:t>
-      </w:r>
-      <w:proofErr w:type="spellEnd"/>
-      <w:r>
-        <w:t>.</w:t>
+        <w:t>A limitação da memória a 2 leituras por período de relógio leva a que o número de ciclos mínimo para completar 100 matrizes seja 450 (100 matrizes com 9 dados cada obrigam a 900 leituras da memória). Pela natureza do problema será necessário alguns ciclos extra para além dos 450 para terminar as contas da última matriz depois de todas as leituras estarem efectuadas.</w:t>
       </w:r>
     </w:p>
     <w:p>
@@ -70,15 +46,7 @@
         </w:tabs>
       </w:pPr>
       <w:r>
-        <w:t xml:space="preserve">Usando o método da alínea 4 de gravar os dados reutilizáveis em registos obtemos a seguinte configuração de </w:t>
-      </w:r>
-      <w:proofErr w:type="spellStart"/>
-      <w:r>
-        <w:t>pipelining</w:t>
-      </w:r>
-      <w:proofErr w:type="spellEnd"/>
-      <w:r>
-        <w:t>, reutilizando com modificações mínimas o escalonamento da pergunta 4</w:t>
+        <w:t>Usando o método da alínea 4 de gravar os dados reutilizáveis em registos obtemos a seguinte configuração de pipelining, reutilizando com modificações mínimas o escalonamento da pergunta 4</w:t>
       </w:r>
       <w:r>
         <w:t xml:space="preserve"> e utilizando um método de execução paralelo de 2 matrizes em simultâneo:</w:t>
@@ -155,15 +123,7 @@
         <w:t xml:space="preserve">- No ciclo 4 </w:t>
       </w:r>
       <w:r>
-        <w:t xml:space="preserve">aproveita-se o facto de não ser necessário ler nenhum valor da memória para ler antecipadamente os valores de C1 e C2 (valores C da matriz 1 e 2 </w:t>
-      </w:r>
-      <w:proofErr w:type="spellStart"/>
-      <w:r>
-        <w:t>respectivamente</w:t>
-      </w:r>
-      <w:proofErr w:type="spellEnd"/>
-      <w:r>
-        <w:t>)</w:t>
+        <w:t>aproveita-se o facto de não ser necessário ler nenhum valor da memória para ler antecipadamente os valores de C1 e C2 (valores C da matriz 1 e 2 respectivamente)</w:t>
       </w:r>
     </w:p>
     <w:p>
@@ -208,15 +168,7 @@
         <w:t xml:space="preserve"> estados que se vão repetindo</w:t>
       </w:r>
       <w:r>
-        <w:t xml:space="preserve"> (na imagem está omitida a matriz 4. Dos ciclos 2 a 5 podem usar-se os mesmos estados dos </w:t>
-      </w:r>
-      <w:proofErr w:type="gramStart"/>
-      <w:r>
-        <w:t>ciclos  11</w:t>
-      </w:r>
-      <w:proofErr w:type="gramEnd"/>
-      <w:r>
-        <w:t xml:space="preserve"> a 14, descartando-se o “resultado 0”)</w:t>
+        <w:t xml:space="preserve"> (na imagem está omitida a matriz 4. Dos ciclos 2 a 5 podem usar-se os mesmos estados dos ciclos  11 a 14, descartando-se o “resultado 0”)</w:t>
       </w:r>
     </w:p>
     <w:p>
@@ -239,56 +191,16 @@
         <w:jc w:val="both"/>
       </w:pPr>
       <w:r>
-        <w:t xml:space="preserve">Quanto ao </w:t>
-      </w:r>
-      <w:proofErr w:type="gramStart"/>
-      <w:r>
-        <w:t>hardware</w:t>
-      </w:r>
-      <w:proofErr w:type="gramEnd"/>
-      <w:r>
-        <w:t xml:space="preserve"> utilizado, para esta implementação serão necessários 10 registos</w:t>
+        <w:t>Quanto ao hardware utilizado, para esta implementação serão necessários 10 registos</w:t>
       </w:r>
       <w:r>
         <w:t xml:space="preserve"> de 16 bits</w:t>
       </w:r>
       <w:r>
-        <w:t xml:space="preserve">: 5 para guardar os dados das matrizes e 5 para guardar os cálculos intermédios. Será também necessária a utilização de 3 multiplicadores, 2 </w:t>
-      </w:r>
-      <w:proofErr w:type="spellStart"/>
-      <w:r>
-        <w:t>ALU’s</w:t>
-      </w:r>
-      <w:proofErr w:type="spellEnd"/>
-      <w:r>
-        <w:t xml:space="preserve">, </w:t>
-      </w:r>
-      <w:r>
-        <w:t xml:space="preserve">4 </w:t>
-      </w:r>
-      <w:proofErr w:type="spellStart"/>
-      <w:r>
-        <w:t>multiplexers</w:t>
-      </w:r>
-      <w:proofErr w:type="spellEnd"/>
-      <w:r>
-        <w:t xml:space="preserve"> de 4:1 e 1 </w:t>
-      </w:r>
-      <w:proofErr w:type="spellStart"/>
-      <w:r>
-        <w:t>multiplexer</w:t>
-      </w:r>
-      <w:proofErr w:type="spellEnd"/>
-      <w:r>
-        <w:t xml:space="preserve"> 2:1, todos de 16 bits. Na figura seguinte pode ser visto o diagrama de blocos da </w:t>
-      </w:r>
-      <w:proofErr w:type="spellStart"/>
-      <w:r>
-        <w:t>datapath</w:t>
-      </w:r>
-      <w:proofErr w:type="spellEnd"/>
-      <w:r>
-        <w:t>:</w:t>
+        <w:t xml:space="preserve">: 5 para guardar os dados das matrizes e 5 para guardar os cálculos intermédios. Será também necessária a utilização de 3 multiplicadores, 2 ALU’s, </w:t>
+      </w:r>
+      <w:r>
+        <w:t>4 multiplexers de 4:1 e 1 multiplexer 2:1, todos de 16 bits. Na figura seguinte pode ser visto o diagrama de blocos da datapath:</w:t>
       </w:r>
     </w:p>
     <w:p>
@@ -304,15 +216,7 @@
     <w:p>
       <w:r>
         <w:lastRenderedPageBreak/>
-        <w:t xml:space="preserve">A figura seguinte demonstra a utilização dos multiplicadores e das </w:t>
-      </w:r>
-      <w:proofErr w:type="spellStart"/>
-      <w:r>
-        <w:t>ALU’s</w:t>
-      </w:r>
-      <w:proofErr w:type="spellEnd"/>
-      <w:r>
-        <w:t xml:space="preserve"> em termos de escalonamento: </w:t>
+        <w:t xml:space="preserve">A figura seguinte demonstra a utilização dos multiplicadores e das ALU’s em termos de escalonamento: </w:t>
       </w:r>
       <w:r>
         <w:rPr>
@@ -422,7 +326,7 @@
           <w:rPr>
             <w:noProof/>
           </w:rPr>
-          <w:t>2</w:t>
+          <w:t>3</w:t>
         </w:r>
         <w:r>
           <w:rPr>

</xml_diff>